<commit_message>
Todos los de excel hechos
</commit_message>
<xml_diff>
--- a/Word/TP1/Word2016-Tp1-Carta.docx
+++ b/Word/TP1/Word2016-Tp1-Carta.docx
@@ -43,7 +43,7 @@
           <w:szCs w:val="28"/>
           <w:lang w:val="es-AR"/>
         </w:rPr>
-        <w:t>lunes, 28 de agosto de 2017</w:t>
+        <w:t>miércoles, 27 de septiembre de 2017</w:t>
       </w:r>
       <w:r>
         <w:rPr>
@@ -110,7 +110,7 @@
           <w:szCs w:val="28"/>
           <w:lang w:val="es-AR"/>
         </w:rPr>
-        <w:t>Pez</w:t>
+        <w:t>«APELLIDO»</w:t>
       </w:r>
       <w:r>
         <w:rPr>
@@ -159,7 +159,7 @@
           <w:szCs w:val="28"/>
           <w:lang w:val="es-AR"/>
         </w:rPr>
-        <w:t>Andrea</w:t>
+        <w:t>«NOMBRE»</w:t>
       </w:r>
       <w:r>
         <w:rPr>
@@ -186,17 +186,7 @@
           <w:szCs w:val="24"/>
           <w:lang w:val="es-AR"/>
         </w:rPr>
-        <w:t xml:space="preserve">La Dirección de Pedagogía Universitaria de la Universidad </w:t>
-      </w:r>
-      <w:bookmarkStart w:id="0" w:name="_GoBack"/>
-      <w:bookmarkEnd w:id="0"/>
-      <w:r>
-        <w:rPr>
-          <w:sz w:val="24"/>
-          <w:szCs w:val="24"/>
-          <w:lang w:val="es-AR"/>
-        </w:rPr>
-        <w:t>Nacional de la Matanza informa que se encuentra abierta la inscripción a las asignaturas para el cuatrimestre en curso.</w:t>
+        <w:t>La Dirección de Pedagogía Universitaria de la Universidad Nacional de la Matanza informa que se encuentra abierta la inscripción a las asignaturas para el cuatrimestre en curso.</w:t>
       </w:r>
     </w:p>
     <w:p>
@@ -227,6 +217,8 @@
           <w:lang w:val="es-AR"/>
         </w:rPr>
       </w:pPr>
+      <w:bookmarkStart w:id="0" w:name="_GoBack"/>
+      <w:bookmarkEnd w:id="0"/>
       <w:r>
         <w:rPr>
           <w:sz w:val="24"/>
@@ -265,6 +257,26 @@
   <wne:recipientData>
     <wne:active wne:val="1"/>
     <wne:hash wne:val="859794437"/>
+  </wne:recipientData>
+  <wne:recipientData>
+    <wne:active wne:val="1"/>
+    <wne:hash wne:val="-1548780478"/>
+  </wne:recipientData>
+  <wne:recipientData>
+    <wne:active wne:val="1"/>
+    <wne:hash wne:val="-1183829266"/>
+  </wne:recipientData>
+  <wne:recipientData>
+    <wne:active wne:val="1"/>
+    <wne:hash wne:val="2074932660"/>
+  </wne:recipientData>
+  <wne:recipientData>
+    <wne:active wne:val="1"/>
+    <wne:hash wne:val="-1228738157"/>
+  </wne:recipientData>
+  <wne:recipientData>
+    <wne:active wne:val="1"/>
+    <wne:hash wne:val="-17172074"/>
   </wne:recipientData>
 </wne:recipients>
 </file>

</xml_diff>